<commit_message>
More spots filled in.
</commit_message>
<xml_diff>
--- a/final_requirements.docx
+++ b/final_requirements.docx
@@ -889,6 +889,7 @@
                   </w:pPr>
                   <w:r>
                     <w:rPr/>
+                    <w:t>2/26/12</w:t>
                   </w:r>
                 </w:p>
               </w:tc>
@@ -915,6 +916,7 @@
                   </w:pPr>
                   <w:r>
                     <w:rPr/>
+                    <w:t>Aaron Decker, Jordan Trulen</w:t>
                   </w:r>
                 </w:p>
               </w:tc>
@@ -1198,6 +1200,7 @@
             </w:tr>
             <w:tr>
               <w:trPr>
+                <w:trHeight w:hRule="atLeast" w:val="192"/>
                 <w:cantSplit w:val="false"/>
               </w:trPr>
               <w:tc>
@@ -1282,6 +1285,7 @@
                   </w:pPr>
                   <w:r>
                     <w:rPr/>
+                    <w:t>Grammer fix</w:t>
                   </w:r>
                 </w:p>
               </w:tc>
@@ -1456,7 +1460,7 @@
                   </w:pPr>
                   <w:r>
                     <w:rPr/>
-                    <w:t>Pointless Req's</w:t>
+                    <w:t>Pointless req's</w:t>
                   </w:r>
                 </w:p>
               </w:tc>
@@ -2206,6 +2210,7 @@
                   </w:pPr>
                   <w:r>
                     <w:rPr/>
+                    <w:t>G-1</w:t>
                   </w:r>
                 </w:p>
               </w:tc>
@@ -2292,6 +2297,7 @@
                   </w:pPr>
                   <w:r>
                     <w:rPr/>
+                    <w:t>G-1</w:t>
                   </w:r>
                 </w:p>
               </w:tc>

</xml_diff>

<commit_message>
Most of the chart is now filled in.
</commit_message>
<xml_diff>
--- a/final_requirements.docx
+++ b/final_requirements.docx
@@ -1346,7 +1346,7 @@
                   </w:pPr>
                   <w:r>
                     <w:rPr/>
-                    <w:t>G-7, G-8, G9</w:t>
+                    <w:t>G-7, G-8, G-9</w:t>
                   </w:r>
                 </w:p>
               </w:tc>
@@ -1521,6 +1521,7 @@
                   </w:pPr>
                   <w:r>
                     <w:rPr/>
+                    <w:t>G-1</w:t>
                   </w:r>
                 </w:p>
               </w:tc>
@@ -1607,6 +1608,7 @@
                   </w:pPr>
                   <w:r>
                     <w:rPr/>
+                    <w:t>G-7, G-8, G-9</w:t>
                   </w:r>
                 </w:p>
               </w:tc>
@@ -1779,6 +1781,7 @@
                   </w:pPr>
                   <w:r>
                     <w:rPr/>
+                    <w:t>G-14</w:t>
                   </w:r>
                 </w:p>
               </w:tc>
@@ -2124,6 +2127,7 @@
                   </w:pPr>
                   <w:r>
                     <w:rPr/>
+                    <w:t>G-7</w:t>
                   </w:r>
                 </w:p>
               </w:tc>

</xml_diff>

<commit_message>
Added requirements text to document.
</commit_message>
<xml_diff>
--- a/final_requirements.docx
+++ b/final_requirements.docx
@@ -4,7 +4,7 @@
   <w:body>
     <w:p>
       <w:pPr>
-        <w:pStyle w:val="style20"/>
+        <w:pStyle w:val="style21"/>
       </w:pPr>
       <w:r>
         <w:rPr/>
@@ -48,7 +48,7 @@
           </w:tcPr>
           <w:p>
             <w:pPr>
-              <w:pStyle w:val="style20"/>
+              <w:pStyle w:val="style21"/>
               <w:ind w:hanging="0" w:left="0" w:right="0"/>
               <w:jc w:val="center"/>
             </w:pPr>
@@ -78,7 +78,7 @@
           </w:tcPr>
           <w:p>
             <w:pPr>
-              <w:pStyle w:val="style20"/>
+              <w:pStyle w:val="style21"/>
               <w:ind w:hanging="0" w:left="0" w:right="0"/>
               <w:jc w:val="center"/>
             </w:pPr>
@@ -108,7 +108,7 @@
           </w:tcPr>
           <w:p>
             <w:pPr>
-              <w:pStyle w:val="style20"/>
+              <w:pStyle w:val="style21"/>
               <w:ind w:hanging="0" w:left="0" w:right="0"/>
               <w:jc w:val="center"/>
             </w:pPr>
@@ -139,7 +139,7 @@
           </w:tcPr>
           <w:p>
             <w:pPr>
-              <w:pStyle w:val="style20"/>
+              <w:pStyle w:val="style21"/>
               <w:ind w:hanging="0" w:left="0" w:right="0"/>
               <w:jc w:val="center"/>
             </w:pPr>
@@ -175,7 +175,7 @@
           </w:tcPr>
           <w:p>
             <w:pPr>
-              <w:pStyle w:val="style20"/>
+              <w:pStyle w:val="style21"/>
               <w:ind w:hanging="0" w:left="0" w:right="0"/>
             </w:pPr>
             <w:r>
@@ -203,7 +203,7 @@
           </w:tcPr>
           <w:p>
             <w:pPr>
-              <w:pStyle w:val="style20"/>
+              <w:pStyle w:val="style21"/>
               <w:ind w:hanging="0" w:left="0" w:right="0"/>
               <w:jc w:val="center"/>
             </w:pPr>
@@ -232,7 +232,7 @@
           </w:tcPr>
           <w:p>
             <w:pPr>
-              <w:pStyle w:val="style20"/>
+              <w:pStyle w:val="style21"/>
               <w:ind w:hanging="0" w:left="0" w:right="0"/>
             </w:pPr>
             <w:r>
@@ -258,7 +258,7 @@
           </w:tcPr>
           <w:p>
             <w:pPr>
-              <w:pStyle w:val="style20"/>
+              <w:pStyle w:val="style21"/>
               <w:ind w:hanging="0" w:left="0" w:right="0"/>
               <w:jc w:val="center"/>
             </w:pPr>
@@ -290,7 +290,7 @@
           </w:tcPr>
           <w:p>
             <w:pPr>
-              <w:pStyle w:val="style20"/>
+              <w:pStyle w:val="style21"/>
               <w:ind w:hanging="0" w:left="0" w:right="0"/>
             </w:pPr>
             <w:r>
@@ -318,7 +318,7 @@
           </w:tcPr>
           <w:p>
             <w:pPr>
-              <w:pStyle w:val="style20"/>
+              <w:pStyle w:val="style21"/>
               <w:ind w:hanging="0" w:left="0" w:right="0"/>
               <w:jc w:val="center"/>
             </w:pPr>
@@ -347,7 +347,7 @@
           </w:tcPr>
           <w:p>
             <w:pPr>
-              <w:pStyle w:val="style20"/>
+              <w:pStyle w:val="style21"/>
               <w:ind w:hanging="0" w:left="0" w:right="0"/>
             </w:pPr>
             <w:r>
@@ -373,7 +373,7 @@
           </w:tcPr>
           <w:p>
             <w:pPr>
-              <w:pStyle w:val="style20"/>
+              <w:pStyle w:val="style21"/>
               <w:ind w:hanging="0" w:left="0" w:right="0"/>
               <w:jc w:val="center"/>
             </w:pPr>
@@ -405,7 +405,7 @@
           </w:tcPr>
           <w:p>
             <w:pPr>
-              <w:pStyle w:val="style20"/>
+              <w:pStyle w:val="style21"/>
               <w:ind w:hanging="0" w:left="0" w:right="0"/>
             </w:pPr>
             <w:r>
@@ -433,7 +433,7 @@
           </w:tcPr>
           <w:p>
             <w:pPr>
-              <w:pStyle w:val="style20"/>
+              <w:pStyle w:val="style21"/>
               <w:ind w:hanging="0" w:left="0" w:right="0"/>
               <w:jc w:val="center"/>
             </w:pPr>
@@ -462,7 +462,7 @@
           </w:tcPr>
           <w:p>
             <w:pPr>
-              <w:pStyle w:val="style20"/>
+              <w:pStyle w:val="style21"/>
               <w:ind w:hanging="0" w:left="0" w:right="0"/>
             </w:pPr>
             <w:r>
@@ -488,7 +488,7 @@
           </w:tcPr>
           <w:p>
             <w:pPr>
-              <w:pStyle w:val="style20"/>
+              <w:pStyle w:val="style21"/>
               <w:ind w:hanging="0" w:left="0" w:right="0"/>
               <w:jc w:val="center"/>
             </w:pPr>
@@ -520,7 +520,7 @@
           </w:tcPr>
           <w:p>
             <w:pPr>
-              <w:pStyle w:val="style20"/>
+              <w:pStyle w:val="style21"/>
               <w:ind w:hanging="0" w:left="0" w:right="0"/>
             </w:pPr>
             <w:r>
@@ -548,7 +548,7 @@
           </w:tcPr>
           <w:p>
             <w:pPr>
-              <w:pStyle w:val="style20"/>
+              <w:pStyle w:val="style21"/>
               <w:ind w:hanging="0" w:left="0" w:right="0"/>
               <w:jc w:val="center"/>
             </w:pPr>
@@ -577,7 +577,7 @@
           </w:tcPr>
           <w:p>
             <w:pPr>
-              <w:pStyle w:val="style20"/>
+              <w:pStyle w:val="style21"/>
               <w:ind w:hanging="0" w:left="0" w:right="0"/>
             </w:pPr>
             <w:r>
@@ -603,7 +603,7 @@
           </w:tcPr>
           <w:p>
             <w:pPr>
-              <w:pStyle w:val="style20"/>
+              <w:pStyle w:val="style21"/>
               <w:ind w:hanging="0" w:left="0" w:right="0"/>
               <w:jc w:val="center"/>
             </w:pPr>
@@ -924,7 +924,7 @@
           </w:tbl>
           <w:p>
             <w:pPr>
-              <w:pStyle w:val="style20"/>
+              <w:pStyle w:val="style21"/>
               <w:ind w:hanging="0" w:left="0" w:right="0"/>
             </w:pPr>
             <w:r>
@@ -958,7 +958,7 @@
           </w:tcPr>
           <w:p>
             <w:pPr>
-              <w:pStyle w:val="style20"/>
+              <w:pStyle w:val="style21"/>
               <w:ind w:hanging="0" w:left="0" w:right="0"/>
             </w:pPr>
             <w:r>
@@ -986,7 +986,7 @@
           </w:tcPr>
           <w:p>
             <w:pPr>
-              <w:pStyle w:val="style20"/>
+              <w:pStyle w:val="style21"/>
               <w:ind w:hanging="0" w:left="0" w:right="0"/>
               <w:jc w:val="center"/>
             </w:pPr>
@@ -1015,7 +1015,7 @@
           </w:tcPr>
           <w:p>
             <w:pPr>
-              <w:pStyle w:val="style20"/>
+              <w:pStyle w:val="style21"/>
               <w:tabs>
                 <w:tab w:leader="none" w:pos="709" w:val="left"/>
                 <w:tab w:leader="none" w:pos="1050" w:val="left"/>
@@ -1048,7 +1048,7 @@
           </w:tcPr>
           <w:p>
             <w:pPr>
-              <w:pStyle w:val="style20"/>
+              <w:pStyle w:val="style21"/>
               <w:ind w:hanging="0" w:left="0" w:right="0"/>
               <w:jc w:val="center"/>
             </w:pPr>
@@ -1120,7 +1120,7 @@
                 </w:tcPr>
                 <w:p>
                   <w:pPr>
-                    <w:pStyle w:val="style20"/>
+                    <w:pStyle w:val="style21"/>
                     <w:ind w:hanging="0" w:left="0" w:right="0"/>
                     <w:jc w:val="center"/>
                   </w:pPr>
@@ -1151,7 +1151,7 @@
                 </w:tcPr>
                 <w:p>
                   <w:pPr>
-                    <w:pStyle w:val="style20"/>
+                    <w:pStyle w:val="style21"/>
                     <w:ind w:hanging="0" w:left="0" w:right="0"/>
                     <w:jc w:val="center"/>
                   </w:pPr>
@@ -1183,7 +1183,7 @@
                 </w:tcPr>
                 <w:p>
                   <w:pPr>
-                    <w:pStyle w:val="style20"/>
+                    <w:pStyle w:val="style21"/>
                     <w:ind w:hanging="0" w:left="0" w:right="0"/>
                     <w:jc w:val="center"/>
                   </w:pPr>
@@ -1221,7 +1221,7 @@
                 </w:tcPr>
                 <w:p>
                   <w:pPr>
-                    <w:pStyle w:val="style20"/>
+                    <w:pStyle w:val="style21"/>
                     <w:ind w:hanging="0" w:left="0" w:right="0"/>
                   </w:pPr>
                   <w:r>
@@ -1250,7 +1250,7 @@
                 </w:tcPr>
                 <w:p>
                   <w:pPr>
-                    <w:pStyle w:val="style20"/>
+                    <w:pStyle w:val="style21"/>
                     <w:ind w:hanging="0" w:left="0" w:right="0"/>
                   </w:pPr>
                   <w:r>
@@ -1280,7 +1280,7 @@
                 </w:tcPr>
                 <w:p>
                   <w:pPr>
-                    <w:pStyle w:val="style20"/>
+                    <w:pStyle w:val="style21"/>
                     <w:ind w:hanging="0" w:left="0" w:right="0"/>
                   </w:pPr>
                   <w:r>
@@ -1312,7 +1312,7 @@
                 </w:tcPr>
                 <w:p>
                   <w:pPr>
-                    <w:pStyle w:val="style20"/>
+                    <w:pStyle w:val="style21"/>
                     <w:ind w:hanging="0" w:left="0" w:right="0"/>
                   </w:pPr>
                   <w:r>
@@ -1341,7 +1341,7 @@
                 </w:tcPr>
                 <w:p>
                   <w:pPr>
-                    <w:pStyle w:val="style20"/>
+                    <w:pStyle w:val="style21"/>
                     <w:ind w:hanging="0" w:left="0" w:right="0"/>
                   </w:pPr>
                   <w:r>
@@ -1368,7 +1368,7 @@
                 </w:tcPr>
                 <w:p>
                   <w:pPr>
-                    <w:pStyle w:val="style20"/>
+                    <w:pStyle w:val="style21"/>
                     <w:ind w:hanging="0" w:left="0" w:right="0"/>
                   </w:pPr>
                   <w:r>
@@ -1399,7 +1399,7 @@
                 </w:tcPr>
                 <w:p>
                   <w:pPr>
-                    <w:pStyle w:val="style20"/>
+                    <w:pStyle w:val="style21"/>
                     <w:ind w:hanging="0" w:left="0" w:right="0"/>
                   </w:pPr>
                   <w:r>
@@ -1428,7 +1428,7 @@
                 </w:tcPr>
                 <w:p>
                   <w:pPr>
-                    <w:pStyle w:val="style20"/>
+                    <w:pStyle w:val="style21"/>
                     <w:ind w:hanging="0" w:left="0" w:right="0"/>
                   </w:pPr>
                   <w:r>
@@ -1455,7 +1455,7 @@
                 </w:tcPr>
                 <w:p>
                   <w:pPr>
-                    <w:pStyle w:val="style20"/>
+                    <w:pStyle w:val="style21"/>
                     <w:ind w:hanging="0" w:left="0" w:right="0"/>
                   </w:pPr>
                   <w:r>
@@ -1487,7 +1487,7 @@
                 </w:tcPr>
                 <w:p>
                   <w:pPr>
-                    <w:pStyle w:val="style20"/>
+                    <w:pStyle w:val="style21"/>
                     <w:ind w:hanging="0" w:left="0" w:right="0"/>
                   </w:pPr>
                   <w:r>
@@ -1516,7 +1516,7 @@
                 </w:tcPr>
                 <w:p>
                   <w:pPr>
-                    <w:pStyle w:val="style20"/>
+                    <w:pStyle w:val="style21"/>
                     <w:ind w:hanging="0" w:left="0" w:right="0"/>
                   </w:pPr>
                   <w:r>
@@ -1543,7 +1543,7 @@
                 </w:tcPr>
                 <w:p>
                   <w:pPr>
-                    <w:pStyle w:val="style20"/>
+                    <w:pStyle w:val="style21"/>
                     <w:ind w:hanging="0" w:left="0" w:right="0"/>
                   </w:pPr>
                   <w:r>
@@ -1574,7 +1574,7 @@
                 </w:tcPr>
                 <w:p>
                   <w:pPr>
-                    <w:pStyle w:val="style20"/>
+                    <w:pStyle w:val="style21"/>
                     <w:ind w:hanging="0" w:left="0" w:right="0"/>
                   </w:pPr>
                   <w:r>
@@ -1603,7 +1603,7 @@
                 </w:tcPr>
                 <w:p>
                   <w:pPr>
-                    <w:pStyle w:val="style20"/>
+                    <w:pStyle w:val="style21"/>
                     <w:ind w:hanging="0" w:left="0" w:right="0"/>
                   </w:pPr>
                   <w:r>
@@ -1630,7 +1630,7 @@
                 </w:tcPr>
                 <w:p>
                   <w:pPr>
-                    <w:pStyle w:val="style20"/>
+                    <w:pStyle w:val="style21"/>
                     <w:ind w:hanging="0" w:left="0" w:right="0"/>
                   </w:pPr>
                   <w:r>
@@ -1661,7 +1661,7 @@
                 </w:tcPr>
                 <w:p>
                   <w:pPr>
-                    <w:pStyle w:val="style20"/>
+                    <w:pStyle w:val="style21"/>
                     <w:ind w:hanging="0" w:left="0" w:right="0"/>
                   </w:pPr>
                   <w:r>
@@ -1690,7 +1690,7 @@
                 </w:tcPr>
                 <w:p>
                   <w:pPr>
-                    <w:pStyle w:val="style20"/>
+                    <w:pStyle w:val="style21"/>
                     <w:ind w:hanging="0" w:left="0" w:right="0"/>
                   </w:pPr>
                   <w:r>
@@ -1716,7 +1716,7 @@
                 </w:tcPr>
                 <w:p>
                   <w:pPr>
-                    <w:pStyle w:val="style20"/>
+                    <w:pStyle w:val="style21"/>
                     <w:ind w:hanging="0" w:left="0" w:right="0"/>
                   </w:pPr>
                   <w:r>
@@ -1747,7 +1747,7 @@
                 </w:tcPr>
                 <w:p>
                   <w:pPr>
-                    <w:pStyle w:val="style20"/>
+                    <w:pStyle w:val="style21"/>
                     <w:ind w:hanging="0" w:left="0" w:right="0"/>
                   </w:pPr>
                   <w:r>
@@ -1776,7 +1776,7 @@
                 </w:tcPr>
                 <w:p>
                   <w:pPr>
-                    <w:pStyle w:val="style20"/>
+                    <w:pStyle w:val="style21"/>
                     <w:ind w:hanging="0" w:left="0" w:right="0"/>
                   </w:pPr>
                   <w:r>
@@ -1803,7 +1803,7 @@
                 </w:tcPr>
                 <w:p>
                   <w:pPr>
-                    <w:pStyle w:val="style20"/>
+                    <w:pStyle w:val="style21"/>
                     <w:ind w:hanging="0" w:left="0" w:right="0"/>
                   </w:pPr>
                   <w:r>
@@ -1834,7 +1834,7 @@
                 </w:tcPr>
                 <w:p>
                   <w:pPr>
-                    <w:pStyle w:val="style20"/>
+                    <w:pStyle w:val="style21"/>
                     <w:ind w:hanging="0" w:left="0" w:right="0"/>
                   </w:pPr>
                   <w:r>
@@ -1863,7 +1863,7 @@
                 </w:tcPr>
                 <w:p>
                   <w:pPr>
-                    <w:pStyle w:val="style20"/>
+                    <w:pStyle w:val="style21"/>
                     <w:ind w:hanging="0" w:left="0" w:right="0"/>
                   </w:pPr>
                   <w:r>
@@ -1890,7 +1890,7 @@
                 </w:tcPr>
                 <w:p>
                   <w:pPr>
-                    <w:pStyle w:val="style20"/>
+                    <w:pStyle w:val="style21"/>
                     <w:ind w:hanging="0" w:left="0" w:right="0"/>
                   </w:pPr>
                   <w:r>
@@ -1921,7 +1921,7 @@
                 </w:tcPr>
                 <w:p>
                   <w:pPr>
-                    <w:pStyle w:val="style20"/>
+                    <w:pStyle w:val="style21"/>
                     <w:ind w:hanging="0" w:left="0" w:right="0"/>
                   </w:pPr>
                   <w:r>
@@ -1950,7 +1950,7 @@
                 </w:tcPr>
                 <w:p>
                   <w:pPr>
-                    <w:pStyle w:val="style20"/>
+                    <w:pStyle w:val="style21"/>
                     <w:ind w:hanging="0" w:left="0" w:right="0"/>
                   </w:pPr>
                   <w:r>
@@ -1976,7 +1976,7 @@
                 </w:tcPr>
                 <w:p>
                   <w:pPr>
-                    <w:pStyle w:val="style20"/>
+                    <w:pStyle w:val="style21"/>
                     <w:ind w:hanging="0" w:left="0" w:right="0"/>
                   </w:pPr>
                   <w:r>
@@ -2007,7 +2007,7 @@
                 </w:tcPr>
                 <w:p>
                   <w:pPr>
-                    <w:pStyle w:val="style20"/>
+                    <w:pStyle w:val="style21"/>
                     <w:ind w:hanging="0" w:left="0" w:right="0"/>
                   </w:pPr>
                   <w:r>
@@ -2036,7 +2036,7 @@
                 </w:tcPr>
                 <w:p>
                   <w:pPr>
-                    <w:pStyle w:val="style20"/>
+                    <w:pStyle w:val="style21"/>
                     <w:ind w:hanging="0" w:left="0" w:right="0"/>
                   </w:pPr>
                   <w:r>
@@ -2062,7 +2062,7 @@
                 </w:tcPr>
                 <w:p>
                   <w:pPr>
-                    <w:pStyle w:val="style20"/>
+                    <w:pStyle w:val="style21"/>
                     <w:ind w:hanging="0" w:left="0" w:right="0"/>
                   </w:pPr>
                   <w:r>
@@ -2093,7 +2093,7 @@
                 </w:tcPr>
                 <w:p>
                   <w:pPr>
-                    <w:pStyle w:val="style20"/>
+                    <w:pStyle w:val="style21"/>
                     <w:ind w:hanging="0" w:left="0" w:right="0"/>
                   </w:pPr>
                   <w:r>
@@ -2122,7 +2122,7 @@
                 </w:tcPr>
                 <w:p>
                   <w:pPr>
-                    <w:pStyle w:val="style20"/>
+                    <w:pStyle w:val="style21"/>
                     <w:ind w:hanging="0" w:left="0" w:right="0"/>
                   </w:pPr>
                   <w:r>
@@ -2149,7 +2149,7 @@
                 </w:tcPr>
                 <w:p>
                   <w:pPr>
-                    <w:pStyle w:val="style20"/>
+                    <w:pStyle w:val="style21"/>
                     <w:ind w:hanging="0" w:left="0" w:right="0"/>
                   </w:pPr>
                   <w:r>
@@ -2180,7 +2180,7 @@
                 </w:tcPr>
                 <w:p>
                   <w:pPr>
-                    <w:pStyle w:val="style20"/>
+                    <w:pStyle w:val="style21"/>
                     <w:ind w:hanging="0" w:left="0" w:right="0"/>
                   </w:pPr>
                   <w:r>
@@ -2209,7 +2209,7 @@
                 </w:tcPr>
                 <w:p>
                   <w:pPr>
-                    <w:pStyle w:val="style20"/>
+                    <w:pStyle w:val="style21"/>
                     <w:ind w:hanging="0" w:left="0" w:right="0"/>
                   </w:pPr>
                   <w:r>
@@ -2236,7 +2236,7 @@
                 </w:tcPr>
                 <w:p>
                   <w:pPr>
-                    <w:pStyle w:val="style20"/>
+                    <w:pStyle w:val="style21"/>
                     <w:ind w:hanging="0" w:left="0" w:right="0"/>
                   </w:pPr>
                   <w:r>
@@ -2267,7 +2267,7 @@
                 </w:tcPr>
                 <w:p>
                   <w:pPr>
-                    <w:pStyle w:val="style20"/>
+                    <w:pStyle w:val="style21"/>
                     <w:ind w:hanging="0" w:left="0" w:right="0"/>
                   </w:pPr>
                   <w:r>
@@ -2296,7 +2296,7 @@
                 </w:tcPr>
                 <w:p>
                   <w:pPr>
-                    <w:pStyle w:val="style20"/>
+                    <w:pStyle w:val="style21"/>
                     <w:ind w:hanging="0" w:left="0" w:right="0"/>
                   </w:pPr>
                   <w:r>
@@ -2323,7 +2323,7 @@
                 </w:tcPr>
                 <w:p>
                   <w:pPr>
-                    <w:pStyle w:val="style20"/>
+                    <w:pStyle w:val="style21"/>
                     <w:ind w:hanging="0" w:left="0" w:right="0"/>
                   </w:pPr>
                   <w:r>
@@ -2335,7 +2335,7 @@
           </w:tbl>
           <w:p>
             <w:pPr>
-              <w:pStyle w:val="style20"/>
+              <w:pStyle w:val="style21"/>
             </w:pPr>
             <w:r>
               <w:rPr>
@@ -2355,6 +2355,1045 @@
         <w:rPr/>
       </w:r>
     </w:p>
+    <w:p>
+      <w:pPr>
+        <w:pStyle w:val="style1"/>
+      </w:pPr>
+      <w:r>
+        <w:rPr/>
+        <w:t>Requirements Document</w:t>
+      </w:r>
+    </w:p>
+    <w:p>
+      <w:pPr>
+        <w:pStyle w:val="style2"/>
+      </w:pPr>
+      <w:r>
+        <w:rPr/>
+        <w:t>Definitions</w:t>
+      </w:r>
+    </w:p>
+    <w:p>
+      <w:pPr>
+        <w:pStyle w:val="style17"/>
+        <w:numPr>
+          <w:ilvl w:val="0"/>
+          <w:numId w:val="1"/>
+        </w:numPr>
+        <w:tabs>
+          <w:tab w:leader="none" w:pos="707" w:val="left"/>
+          <w:tab w:leader="none" w:pos="709" w:val="left"/>
+        </w:tabs>
+        <w:spacing w:after="0" w:before="0"/>
+        <w:ind w:hanging="283" w:left="707" w:right="0"/>
+      </w:pPr>
+      <w:r>
+        <w:rPr/>
+        <w:t>Board: Analogous to the board in a Monopoly game. Consists of 40 spaces.</w:t>
+      </w:r>
+    </w:p>
+    <w:p>
+      <w:pPr>
+        <w:pStyle w:val="style17"/>
+        <w:numPr>
+          <w:ilvl w:val="0"/>
+          <w:numId w:val="1"/>
+        </w:numPr>
+        <w:tabs>
+          <w:tab w:leader="none" w:pos="707" w:val="left"/>
+          <w:tab w:leader="none" w:pos="709" w:val="left"/>
+        </w:tabs>
+        <w:spacing w:after="0" w:before="0"/>
+        <w:ind w:hanging="283" w:left="707" w:right="0"/>
+      </w:pPr>
+      <w:r>
+        <w:rPr/>
+        <w:t>Space: One of 40 sections surrounding the board that can consist of either a Property or an ActionSpace.</w:t>
+      </w:r>
+    </w:p>
+    <w:p>
+      <w:pPr>
+        <w:pStyle w:val="style17"/>
+        <w:numPr>
+          <w:ilvl w:val="0"/>
+          <w:numId w:val="1"/>
+        </w:numPr>
+        <w:tabs>
+          <w:tab w:leader="none" w:pos="707" w:val="left"/>
+          <w:tab w:leader="none" w:pos="709" w:val="left"/>
+        </w:tabs>
+        <w:spacing w:after="0" w:before="0"/>
+        <w:ind w:hanging="283" w:left="707" w:right="0"/>
+      </w:pPr>
+      <w:r>
+        <w:rPr/>
+        <w:t>Property: A space one player can have ownership of by purchasing that property's deed. For players who do not own the property, a rent is paid to the owner each time any of these players lands on a Property. There are 28 properties on the board (22 streets, 4 railway stations, and 2 utilities).</w:t>
+      </w:r>
+    </w:p>
+    <w:p>
+      <w:pPr>
+        <w:pStyle w:val="style17"/>
+        <w:numPr>
+          <w:ilvl w:val="1"/>
+          <w:numId w:val="1"/>
+        </w:numPr>
+        <w:tabs>
+          <w:tab w:leader="none" w:pos="1414" w:val="left"/>
+        </w:tabs>
+        <w:spacing w:after="0" w:before="0"/>
+        <w:ind w:hanging="283" w:left="1414" w:right="0"/>
+      </w:pPr>
+      <w:r>
+        <w:rPr/>
+        <w:t>a. StreetProperty: A property that the player can improve by adding Houses and/or Hotels.</w:t>
+      </w:r>
+    </w:p>
+    <w:p>
+      <w:pPr>
+        <w:pStyle w:val="style17"/>
+        <w:numPr>
+          <w:ilvl w:val="1"/>
+          <w:numId w:val="1"/>
+        </w:numPr>
+        <w:tabs>
+          <w:tab w:leader="none" w:pos="1414" w:val="left"/>
+        </w:tabs>
+        <w:spacing w:after="0" w:before="0"/>
+        <w:ind w:hanging="283" w:left="1414" w:right="0"/>
+      </w:pPr>
+      <w:r>
+        <w:rPr/>
+        <w:t>b. RailwayProperty: A property whose rent is calculated based on the total number of railway properties owned.</w:t>
+      </w:r>
+    </w:p>
+    <w:p>
+      <w:pPr>
+        <w:pStyle w:val="style17"/>
+        <w:numPr>
+          <w:ilvl w:val="1"/>
+          <w:numId w:val="1"/>
+        </w:numPr>
+        <w:tabs>
+          <w:tab w:leader="none" w:pos="1414" w:val="left"/>
+        </w:tabs>
+        <w:spacing w:after="0" w:before="0"/>
+        <w:ind w:hanging="283" w:left="1414" w:right="0"/>
+      </w:pPr>
+      <w:r>
+        <w:rPr/>
+        <w:t>c. UtilityProperty: A property whose rent is calculated by a combination of owned utilities and a roll of the dice.</w:t>
+      </w:r>
+    </w:p>
+    <w:p>
+      <w:pPr>
+        <w:pStyle w:val="style17"/>
+        <w:numPr>
+          <w:ilvl w:val="0"/>
+          <w:numId w:val="1"/>
+        </w:numPr>
+        <w:tabs>
+          <w:tab w:leader="none" w:pos="707" w:val="left"/>
+          <w:tab w:leader="none" w:pos="709" w:val="left"/>
+        </w:tabs>
+        <w:spacing w:after="0" w:before="0"/>
+        <w:ind w:hanging="283" w:left="707" w:right="0"/>
+      </w:pPr>
+      <w:r>
+        <w:rPr/>
+        <w:t>Rent: A sum of game money payed from one player who lands on a property to another player who owns the deed to that property.</w:t>
+      </w:r>
+    </w:p>
+    <w:p>
+      <w:pPr>
+        <w:pStyle w:val="style17"/>
+        <w:numPr>
+          <w:ilvl w:val="0"/>
+          <w:numId w:val="1"/>
+        </w:numPr>
+        <w:tabs>
+          <w:tab w:leader="none" w:pos="707" w:val="left"/>
+          <w:tab w:leader="none" w:pos="709" w:val="left"/>
+        </w:tabs>
+        <w:spacing w:after="0" w:before="0"/>
+        <w:ind w:hanging="283" w:left="707" w:right="0"/>
+      </w:pPr>
+      <w:r>
+        <w:rPr/>
+        <w:t xml:space="preserve">Deed: An object that signifies ownership of a property. It specifies the rent associated with a property. </w:t>
+      </w:r>
+    </w:p>
+    <w:p>
+      <w:pPr>
+        <w:pStyle w:val="style17"/>
+        <w:numPr>
+          <w:ilvl w:val="0"/>
+          <w:numId w:val="1"/>
+        </w:numPr>
+        <w:tabs>
+          <w:tab w:leader="none" w:pos="707" w:val="left"/>
+          <w:tab w:leader="none" w:pos="709" w:val="left"/>
+        </w:tabs>
+        <w:spacing w:after="0" w:before="0"/>
+        <w:ind w:hanging="283" w:left="707" w:right="0"/>
+      </w:pPr>
+      <w:r>
+        <w:rPr/>
+        <w:t xml:space="preserve">Bank: A game entity that contains unlimited amounts of game money. No player controls it. </w:t>
+      </w:r>
+    </w:p>
+    <w:p>
+      <w:pPr>
+        <w:pStyle w:val="style17"/>
+        <w:numPr>
+          <w:ilvl w:val="0"/>
+          <w:numId w:val="1"/>
+        </w:numPr>
+        <w:tabs>
+          <w:tab w:leader="none" w:pos="707" w:val="left"/>
+          <w:tab w:leader="none" w:pos="709" w:val="left"/>
+        </w:tabs>
+        <w:spacing w:after="0" w:before="0"/>
+        <w:ind w:hanging="283" w:left="707" w:right="0"/>
+      </w:pPr>
+      <w:r>
+        <w:rPr/>
+        <w:t>ActionSpace: A space that permits or forces the player to perform an action</w:t>
+      </w:r>
+    </w:p>
+    <w:p>
+      <w:pPr>
+        <w:pStyle w:val="style17"/>
+        <w:numPr>
+          <w:ilvl w:val="1"/>
+          <w:numId w:val="1"/>
+        </w:numPr>
+        <w:tabs>
+          <w:tab w:leader="none" w:pos="1414" w:val="left"/>
+        </w:tabs>
+        <w:spacing w:after="0" w:before="0"/>
+        <w:ind w:hanging="283" w:left="1414" w:right="0"/>
+      </w:pPr>
+      <w:r>
+        <w:rPr/>
+        <w:t>a. "Chance" ActionSpace: An ActionSpace where a card from a pool of cards is randomly selected. These cards shall contain an action that is executed by the system. (Three total)</w:t>
+      </w:r>
+    </w:p>
+    <w:p>
+      <w:pPr>
+        <w:pStyle w:val="style17"/>
+        <w:numPr>
+          <w:ilvl w:val="1"/>
+          <w:numId w:val="1"/>
+        </w:numPr>
+        <w:tabs>
+          <w:tab w:leader="none" w:pos="1414" w:val="left"/>
+        </w:tabs>
+        <w:spacing w:after="0" w:before="0"/>
+        <w:ind w:hanging="283" w:left="1414" w:right="0"/>
+      </w:pPr>
+      <w:r>
+        <w:rPr/>
+        <w:t>b. "CommunityChest" ActionSpace: (Three total)</w:t>
+      </w:r>
+    </w:p>
+    <w:p>
+      <w:pPr>
+        <w:pStyle w:val="style17"/>
+        <w:numPr>
+          <w:ilvl w:val="1"/>
+          <w:numId w:val="1"/>
+        </w:numPr>
+        <w:tabs>
+          <w:tab w:leader="none" w:pos="1414" w:val="left"/>
+        </w:tabs>
+        <w:spacing w:after="0" w:before="0"/>
+        <w:ind w:hanging="283" w:left="1414" w:right="0"/>
+      </w:pPr>
+      <w:r>
+        <w:rPr/>
+        <w:t>c. "LuxuryTax" ActionSpace: (one total)</w:t>
+      </w:r>
+    </w:p>
+    <w:p>
+      <w:pPr>
+        <w:pStyle w:val="style17"/>
+        <w:numPr>
+          <w:ilvl w:val="1"/>
+          <w:numId w:val="1"/>
+        </w:numPr>
+        <w:tabs>
+          <w:tab w:leader="none" w:pos="1414" w:val="left"/>
+        </w:tabs>
+        <w:spacing w:after="0" w:before="0"/>
+        <w:ind w:hanging="283" w:left="1414" w:right="0"/>
+      </w:pPr>
+      <w:r>
+        <w:rPr/>
+        <w:t>d. "IncomeTax" ActionSpace: (one total)</w:t>
+      </w:r>
+    </w:p>
+    <w:p>
+      <w:pPr>
+        <w:pStyle w:val="style17"/>
+        <w:numPr>
+          <w:ilvl w:val="1"/>
+          <w:numId w:val="1"/>
+        </w:numPr>
+        <w:tabs>
+          <w:tab w:leader="none" w:pos="1414" w:val="left"/>
+        </w:tabs>
+        <w:spacing w:after="0" w:before="0"/>
+        <w:ind w:hanging="283" w:left="1414" w:right="0"/>
+      </w:pPr>
+      <w:r>
+        <w:rPr/>
+        <w:t>e. "GO" ActionSpace: The ActionSpace that the players start on. See G-14. (one total)</w:t>
+      </w:r>
+    </w:p>
+    <w:p>
+      <w:pPr>
+        <w:pStyle w:val="style17"/>
+        <w:numPr>
+          <w:ilvl w:val="1"/>
+          <w:numId w:val="1"/>
+        </w:numPr>
+        <w:tabs>
+          <w:tab w:leader="none" w:pos="1414" w:val="left"/>
+        </w:tabs>
+        <w:spacing w:after="0" w:before="0"/>
+        <w:ind w:hanging="283" w:left="1414" w:right="0"/>
+      </w:pPr>
+      <w:r>
+        <w:rPr/>
+        <w:t>f. "Free Parking" ActionSpace: The ActionSpace that gives players the money reserved for Free Parking. See G-15. (one total)</w:t>
+      </w:r>
+    </w:p>
+    <w:p>
+      <w:pPr>
+        <w:pStyle w:val="style17"/>
+        <w:numPr>
+          <w:ilvl w:val="1"/>
+          <w:numId w:val="1"/>
+        </w:numPr>
+        <w:tabs>
+          <w:tab w:leader="none" w:pos="1414" w:val="left"/>
+        </w:tabs>
+        <w:spacing w:after="0" w:before="0"/>
+        <w:ind w:hanging="283" w:left="1414" w:right="0"/>
+      </w:pPr>
+      <w:r>
+        <w:rPr/>
+        <w:t>g. "Jail/Just Visiting" ActionSpace: The ActionSpace that is reserved for holding a player in place until release requirements are met. See G-16. (one total)</w:t>
+      </w:r>
+    </w:p>
+    <w:p>
+      <w:pPr>
+        <w:pStyle w:val="style17"/>
+        <w:numPr>
+          <w:ilvl w:val="1"/>
+          <w:numId w:val="1"/>
+        </w:numPr>
+        <w:tabs>
+          <w:tab w:leader="none" w:pos="1414" w:val="left"/>
+        </w:tabs>
+        <w:ind w:hanging="283" w:left="1414" w:right="0"/>
+      </w:pPr>
+      <w:r>
+        <w:rPr/>
+        <w:t>h. "Go to Jail" ActionSpace: Sends the player to jail. See G-17. (one total)</w:t>
+      </w:r>
+    </w:p>
+    <w:p>
+      <w:pPr>
+        <w:pStyle w:val="style2"/>
+      </w:pPr>
+      <w:r>
+        <w:rPr/>
+        <w:t>Input Output Requirements</w:t>
+      </w:r>
+    </w:p>
+    <w:p>
+      <w:pPr>
+        <w:pStyle w:val="style17"/>
+      </w:pPr>
+      <w:r>
+        <w:rPr/>
+        <w:t>All user interface requirements start with "IO".</w:t>
+      </w:r>
+    </w:p>
+    <w:p>
+      <w:pPr>
+        <w:pStyle w:val="style17"/>
+        <w:numPr>
+          <w:ilvl w:val="0"/>
+          <w:numId w:val="2"/>
+        </w:numPr>
+        <w:tabs>
+          <w:tab w:leader="none" w:pos="707" w:val="left"/>
+          <w:tab w:leader="none" w:pos="709" w:val="left"/>
+        </w:tabs>
+        <w:spacing w:after="0" w:before="0"/>
+        <w:ind w:hanging="283" w:left="707" w:right="0"/>
+      </w:pPr>
+      <w:r>
+        <w:rPr/>
+        <w:t>IO-1: The program shall present the user with a graphical representation of a Monopoly board.</w:t>
+      </w:r>
+    </w:p>
+    <w:p>
+      <w:pPr>
+        <w:pStyle w:val="style17"/>
+        <w:numPr>
+          <w:ilvl w:val="0"/>
+          <w:numId w:val="2"/>
+        </w:numPr>
+        <w:tabs>
+          <w:tab w:leader="none" w:pos="707" w:val="left"/>
+          <w:tab w:leader="none" w:pos="709" w:val="left"/>
+        </w:tabs>
+        <w:spacing w:after="0" w:before="0"/>
+        <w:ind w:hanging="283" w:left="707" w:right="0"/>
+      </w:pPr>
+      <w:r>
+        <w:rPr/>
+        <w:t>IO-2: The program shall display the positions of the players graphically on the board.</w:t>
+      </w:r>
+    </w:p>
+    <w:p>
+      <w:pPr>
+        <w:pStyle w:val="style17"/>
+        <w:numPr>
+          <w:ilvl w:val="0"/>
+          <w:numId w:val="2"/>
+        </w:numPr>
+        <w:tabs>
+          <w:tab w:leader="none" w:pos="707" w:val="left"/>
+          <w:tab w:leader="none" w:pos="709" w:val="left"/>
+        </w:tabs>
+        <w:spacing w:after="0" w:before="0"/>
+        <w:ind w:hanging="283" w:left="707" w:right="0"/>
+      </w:pPr>
+      <w:r>
+        <w:rPr/>
+        <w:t>IO-3: When a player lands on a ActionSpace, the program shall present the user with information relevant to the ActionSpace.</w:t>
+      </w:r>
+    </w:p>
+    <w:p>
+      <w:pPr>
+        <w:pStyle w:val="style17"/>
+        <w:numPr>
+          <w:ilvl w:val="0"/>
+          <w:numId w:val="2"/>
+        </w:numPr>
+        <w:tabs>
+          <w:tab w:leader="none" w:pos="707" w:val="left"/>
+          <w:tab w:leader="none" w:pos="709" w:val="left"/>
+        </w:tabs>
+        <w:ind w:hanging="283" w:left="707" w:right="0"/>
+      </w:pPr>
+      <w:r>
+        <w:rPr/>
+        <w:t>IO-4: The program shall have a method for manipulating key game parameters before a game is started.</w:t>
+      </w:r>
+    </w:p>
+    <w:p>
+      <w:pPr>
+        <w:pStyle w:val="style2"/>
+      </w:pPr>
+      <w:r>
+        <w:rPr/>
+        <w:t>Game Play Requirements</w:t>
+      </w:r>
+    </w:p>
+    <w:p>
+      <w:pPr>
+        <w:pStyle w:val="style17"/>
+      </w:pPr>
+      <w:r>
+        <w:rPr/>
+        <w:t>All game play requirements start with "G".</w:t>
+      </w:r>
+    </w:p>
+    <w:p>
+      <w:pPr>
+        <w:pStyle w:val="style17"/>
+        <w:numPr>
+          <w:ilvl w:val="0"/>
+          <w:numId w:val="3"/>
+        </w:numPr>
+        <w:tabs>
+          <w:tab w:leader="none" w:pos="707" w:val="left"/>
+          <w:tab w:leader="none" w:pos="709" w:val="left"/>
+        </w:tabs>
+        <w:spacing w:after="0" w:before="0"/>
+        <w:ind w:hanging="283" w:left="707" w:right="0"/>
+      </w:pPr>
+      <w:r>
+        <w:rPr/>
+        <w:t>G-1. Each player shall receive a set amount of money at the start of the game.</w:t>
+      </w:r>
+    </w:p>
+    <w:p>
+      <w:pPr>
+        <w:pStyle w:val="style17"/>
+        <w:numPr>
+          <w:ilvl w:val="0"/>
+          <w:numId w:val="3"/>
+        </w:numPr>
+        <w:tabs>
+          <w:tab w:leader="none" w:pos="707" w:val="left"/>
+          <w:tab w:leader="none" w:pos="709" w:val="left"/>
+        </w:tabs>
+        <w:spacing w:after="0" w:before="0"/>
+        <w:ind w:hanging="283" w:left="707" w:right="0"/>
+      </w:pPr>
+      <w:r>
+        <w:rPr/>
+        <w:t>G-2. Each player shall receive a set amount of money each time that they land on the "Go" ActionSpace.</w:t>
+      </w:r>
+    </w:p>
+    <w:p>
+      <w:pPr>
+        <w:pStyle w:val="style17"/>
+        <w:numPr>
+          <w:ilvl w:val="0"/>
+          <w:numId w:val="3"/>
+        </w:numPr>
+        <w:tabs>
+          <w:tab w:leader="none" w:pos="707" w:val="left"/>
+          <w:tab w:leader="none" w:pos="709" w:val="left"/>
+        </w:tabs>
+        <w:spacing w:after="0" w:before="0"/>
+        <w:ind w:hanging="283" w:left="707" w:right="0"/>
+      </w:pPr>
+      <w:r>
+        <w:rPr/>
+        <w:t xml:space="preserve">G-3. Each player shall roll two 6-sided dice to move their playing piece around the board when it is their turn. The dice shall be a pseudo-random component of the game. </w:t>
+      </w:r>
+    </w:p>
+    <w:p>
+      <w:pPr>
+        <w:pStyle w:val="style17"/>
+        <w:numPr>
+          <w:ilvl w:val="0"/>
+          <w:numId w:val="3"/>
+        </w:numPr>
+        <w:tabs>
+          <w:tab w:leader="none" w:pos="707" w:val="left"/>
+          <w:tab w:leader="none" w:pos="709" w:val="left"/>
+        </w:tabs>
+        <w:spacing w:after="0" w:before="0"/>
+        <w:ind w:hanging="283" w:left="707" w:right="0"/>
+      </w:pPr>
+      <w:r>
+        <w:rPr/>
+        <w:t>G-4. Each player shall only roll for movement once per turn.</w:t>
+      </w:r>
+    </w:p>
+    <w:p>
+      <w:pPr>
+        <w:pStyle w:val="style17"/>
+        <w:numPr>
+          <w:ilvl w:val="0"/>
+          <w:numId w:val="3"/>
+        </w:numPr>
+        <w:tabs>
+          <w:tab w:leader="none" w:pos="707" w:val="left"/>
+          <w:tab w:leader="none" w:pos="709" w:val="left"/>
+        </w:tabs>
+        <w:spacing w:after="0" w:before="0"/>
+        <w:ind w:hanging="283" w:left="707" w:right="0"/>
+      </w:pPr>
+      <w:r>
+        <w:rPr/>
+        <w:t>G-5. Each player shall have the option of purchasing property when landed on, unless it is already owned.</w:t>
+      </w:r>
+    </w:p>
+    <w:p>
+      <w:pPr>
+        <w:pStyle w:val="style17"/>
+        <w:numPr>
+          <w:ilvl w:val="0"/>
+          <w:numId w:val="3"/>
+        </w:numPr>
+        <w:tabs>
+          <w:tab w:leader="none" w:pos="707" w:val="left"/>
+          <w:tab w:leader="none" w:pos="709" w:val="left"/>
+        </w:tabs>
+        <w:spacing w:after="0" w:before="0"/>
+        <w:ind w:hanging="283" w:left="707" w:right="0"/>
+      </w:pPr>
+      <w:r>
+        <w:rPr/>
+        <w:t xml:space="preserve">G-6. Each player shall pay the owner of the property they land on the rental prices specified for the property landed on. </w:t>
+      </w:r>
+    </w:p>
+    <w:p>
+      <w:pPr>
+        <w:pStyle w:val="style17"/>
+        <w:numPr>
+          <w:ilvl w:val="0"/>
+          <w:numId w:val="3"/>
+        </w:numPr>
+        <w:tabs>
+          <w:tab w:leader="none" w:pos="707" w:val="left"/>
+          <w:tab w:leader="none" w:pos="709" w:val="left"/>
+        </w:tabs>
+        <w:spacing w:after="0" w:before="0"/>
+        <w:ind w:hanging="283" w:left="707" w:right="0"/>
+      </w:pPr>
+      <w:r>
+        <w:rPr/>
+        <w:t xml:space="preserve">G-7. Each player shall have the ability to improve, for a set sum of money, their property if a player owns all Properties in a set. Improving a property shall increase the value of the rent, and there shall be multiple levels of improvement available. </w:t>
+      </w:r>
+    </w:p>
+    <w:p>
+      <w:pPr>
+        <w:pStyle w:val="style17"/>
+        <w:numPr>
+          <w:ilvl w:val="0"/>
+          <w:numId w:val="3"/>
+        </w:numPr>
+        <w:tabs>
+          <w:tab w:leader="none" w:pos="707" w:val="left"/>
+          <w:tab w:leader="none" w:pos="709" w:val="left"/>
+        </w:tabs>
+        <w:spacing w:after="0" w:before="0"/>
+        <w:ind w:hanging="283" w:left="707" w:right="0"/>
+      </w:pPr>
+      <w:r>
+        <w:rPr/>
+        <w:t xml:space="preserve">G-10. Each player shall purchase improvements for their property evenly. </w:t>
+      </w:r>
+    </w:p>
+    <w:p>
+      <w:pPr>
+        <w:pStyle w:val="style17"/>
+        <w:numPr>
+          <w:ilvl w:val="0"/>
+          <w:numId w:val="3"/>
+        </w:numPr>
+        <w:tabs>
+          <w:tab w:leader="none" w:pos="707" w:val="left"/>
+          <w:tab w:leader="none" w:pos="709" w:val="left"/>
+        </w:tabs>
+        <w:spacing w:after="0" w:before="0"/>
+        <w:ind w:hanging="283" w:left="707" w:right="0"/>
+      </w:pPr>
+      <w:r>
+        <w:rPr/>
+        <w:t>G-11. Each player shall only be able to purchase one improvement level at a time per property group.</w:t>
+      </w:r>
+    </w:p>
+    <w:p>
+      <w:pPr>
+        <w:pStyle w:val="style17"/>
+        <w:numPr>
+          <w:ilvl w:val="0"/>
+          <w:numId w:val="3"/>
+        </w:numPr>
+        <w:tabs>
+          <w:tab w:leader="none" w:pos="707" w:val="left"/>
+          <w:tab w:leader="none" w:pos="709" w:val="left"/>
+        </w:tabs>
+        <w:spacing w:after="0" w:before="0"/>
+        <w:ind w:hanging="283" w:left="707" w:right="0"/>
+      </w:pPr>
+      <w:r>
+        <w:rPr/>
+        <w:t>G-12. When a player lands on a property, the system shall automatically charge the rent specified on the deed of the property to the player's account and give it to the owner of the deed.</w:t>
+      </w:r>
+    </w:p>
+    <w:p>
+      <w:pPr>
+        <w:pStyle w:val="style17"/>
+        <w:numPr>
+          <w:ilvl w:val="1"/>
+          <w:numId w:val="3"/>
+        </w:numPr>
+        <w:tabs>
+          <w:tab w:leader="none" w:pos="1414" w:val="left"/>
+        </w:tabs>
+        <w:spacing w:after="0" w:before="0"/>
+        <w:ind w:hanging="283" w:left="1414" w:right="0"/>
+      </w:pPr>
+      <w:r>
+        <w:rPr/>
+        <w:t xml:space="preserve">a. In the event that a player lands on a property that the player holds the deed for, no rent shall be assessed. </w:t>
+      </w:r>
+    </w:p>
+    <w:p>
+      <w:pPr>
+        <w:pStyle w:val="style17"/>
+        <w:numPr>
+          <w:ilvl w:val="1"/>
+          <w:numId w:val="3"/>
+        </w:numPr>
+        <w:tabs>
+          <w:tab w:leader="none" w:pos="1414" w:val="left"/>
+        </w:tabs>
+        <w:spacing w:after="0" w:before="0"/>
+        <w:ind w:hanging="283" w:left="1414" w:right="0"/>
+      </w:pPr>
+      <w:r>
+        <w:rPr/>
+        <w:t xml:space="preserve">b. In the event that no player holds the deed to the property, no rent shall be assessed. </w:t>
+      </w:r>
+    </w:p>
+    <w:p>
+      <w:pPr>
+        <w:pStyle w:val="style17"/>
+        <w:numPr>
+          <w:ilvl w:val="0"/>
+          <w:numId w:val="3"/>
+        </w:numPr>
+        <w:tabs>
+          <w:tab w:leader="none" w:pos="707" w:val="left"/>
+          <w:tab w:leader="none" w:pos="709" w:val="left"/>
+        </w:tabs>
+        <w:spacing w:after="0" w:before="0"/>
+        <w:ind w:hanging="283" w:left="707" w:right="0"/>
+      </w:pPr>
+      <w:r>
+        <w:rPr/>
+        <w:t xml:space="preserve">G-13. The deed for each property shall specify a price that must be paid to the bank by the player for the player to own a deed. </w:t>
+      </w:r>
+    </w:p>
+    <w:p>
+      <w:pPr>
+        <w:pStyle w:val="style17"/>
+        <w:numPr>
+          <w:ilvl w:val="0"/>
+          <w:numId w:val="3"/>
+        </w:numPr>
+        <w:tabs>
+          <w:tab w:leader="none" w:pos="707" w:val="left"/>
+          <w:tab w:leader="none" w:pos="709" w:val="left"/>
+        </w:tabs>
+        <w:spacing w:after="0" w:before="0"/>
+        <w:ind w:hanging="283" w:left="707" w:right="0"/>
+      </w:pPr>
+      <w:r>
+        <w:rPr/>
+        <w:t xml:space="preserve">G-14. Once the game has begun, the bank shall pay to a player a fixed sum of money every time that a player crosses the "GO" ActionSpace. </w:t>
+      </w:r>
+    </w:p>
+    <w:p>
+      <w:pPr>
+        <w:pStyle w:val="style17"/>
+        <w:numPr>
+          <w:ilvl w:val="0"/>
+          <w:numId w:val="3"/>
+        </w:numPr>
+        <w:tabs>
+          <w:tab w:leader="none" w:pos="707" w:val="left"/>
+          <w:tab w:leader="none" w:pos="709" w:val="left"/>
+        </w:tabs>
+        <w:spacing w:after="0" w:before="0"/>
+        <w:ind w:hanging="283" w:left="707" w:right="0"/>
+      </w:pPr>
+      <w:r>
+        <w:rPr/>
+        <w:t>G-15. The "Free Parking" ActionSpace:</w:t>
+      </w:r>
+    </w:p>
+    <w:p>
+      <w:pPr>
+        <w:pStyle w:val="style17"/>
+        <w:numPr>
+          <w:ilvl w:val="1"/>
+          <w:numId w:val="3"/>
+        </w:numPr>
+        <w:tabs>
+          <w:tab w:leader="none" w:pos="1414" w:val="left"/>
+        </w:tabs>
+        <w:spacing w:after="0" w:before="0"/>
+        <w:ind w:hanging="283" w:left="1414" w:right="0"/>
+      </w:pPr>
+      <w:r>
+        <w:rPr/>
+        <w:t xml:space="preserve">a. shall hold a sum of money. This money may be represented graphically by being in the center of the board. </w:t>
+      </w:r>
+    </w:p>
+    <w:p>
+      <w:pPr>
+        <w:pStyle w:val="style17"/>
+        <w:numPr>
+          <w:ilvl w:val="1"/>
+          <w:numId w:val="3"/>
+        </w:numPr>
+        <w:tabs>
+          <w:tab w:leader="none" w:pos="1414" w:val="left"/>
+        </w:tabs>
+        <w:spacing w:after="0" w:before="0"/>
+        <w:ind w:hanging="283" w:left="1414" w:right="0"/>
+      </w:pPr>
+      <w:r>
+        <w:rPr/>
+        <w:t xml:space="preserve">b. shall pay the sum of money to the first player to land on the "Free Parking" ActionSpace. </w:t>
+      </w:r>
+    </w:p>
+    <w:p>
+      <w:pPr>
+        <w:pStyle w:val="style17"/>
+        <w:numPr>
+          <w:ilvl w:val="1"/>
+          <w:numId w:val="3"/>
+        </w:numPr>
+        <w:tabs>
+          <w:tab w:leader="none" w:pos="1414" w:val="left"/>
+        </w:tabs>
+        <w:spacing w:after="0" w:before="0"/>
+        <w:ind w:hanging="283" w:left="1414" w:right="0"/>
+      </w:pPr>
+      <w:r>
+        <w:rPr/>
+        <w:t xml:space="preserve">c. shall have the sum of money be user-configurable. </w:t>
+      </w:r>
+    </w:p>
+    <w:p>
+      <w:pPr>
+        <w:pStyle w:val="style17"/>
+        <w:numPr>
+          <w:ilvl w:val="1"/>
+          <w:numId w:val="3"/>
+        </w:numPr>
+        <w:tabs>
+          <w:tab w:leader="none" w:pos="1414" w:val="left"/>
+        </w:tabs>
+        <w:spacing w:after="0" w:before="0"/>
+        <w:ind w:hanging="283" w:left="1414" w:right="0"/>
+      </w:pPr>
+      <w:r>
+        <w:rPr/>
+        <w:t xml:space="preserve">d. shall give the user an option to make the sum of money be paid to a player each time that player lands on "Free Parking". In this scenario, the "Free Parking" space would have an unlimited supply of game money. </w:t>
+      </w:r>
+    </w:p>
+    <w:p>
+      <w:pPr>
+        <w:pStyle w:val="style17"/>
+        <w:numPr>
+          <w:ilvl w:val="0"/>
+          <w:numId w:val="3"/>
+        </w:numPr>
+        <w:tabs>
+          <w:tab w:leader="none" w:pos="707" w:val="left"/>
+          <w:tab w:leader="none" w:pos="709" w:val="left"/>
+        </w:tabs>
+        <w:spacing w:after="0" w:before="0"/>
+        <w:ind w:hanging="283" w:left="707" w:right="0"/>
+      </w:pPr>
+      <w:r>
+        <w:rPr/>
+        <w:t>G-16. The "Jail/Just Visiting" ActionSpace:</w:t>
+      </w:r>
+    </w:p>
+    <w:p>
+      <w:pPr>
+        <w:pStyle w:val="style17"/>
+        <w:numPr>
+          <w:ilvl w:val="1"/>
+          <w:numId w:val="3"/>
+        </w:numPr>
+        <w:tabs>
+          <w:tab w:leader="none" w:pos="1414" w:val="left"/>
+        </w:tabs>
+        <w:spacing w:after="0" w:before="0"/>
+        <w:ind w:hanging="283" w:left="1414" w:right="0"/>
+      </w:pPr>
+      <w:r>
+        <w:rPr/>
+        <w:t>a. shall do nothing when a player lands on it. In this situation the player would be considered "Just Visiting".</w:t>
+      </w:r>
+    </w:p>
+    <w:p>
+      <w:pPr>
+        <w:pStyle w:val="style17"/>
+        <w:numPr>
+          <w:ilvl w:val="1"/>
+          <w:numId w:val="3"/>
+        </w:numPr>
+        <w:tabs>
+          <w:tab w:leader="none" w:pos="1414" w:val="left"/>
+        </w:tabs>
+        <w:spacing w:after="0" w:before="0"/>
+        <w:ind w:hanging="283" w:left="1414" w:right="0"/>
+      </w:pPr>
+      <w:r>
+        <w:rPr/>
+        <w:t>b. shall hold a player if the player is in jail.</w:t>
+      </w:r>
+    </w:p>
+    <w:p>
+      <w:pPr>
+        <w:pStyle w:val="style17"/>
+        <w:numPr>
+          <w:ilvl w:val="1"/>
+          <w:numId w:val="3"/>
+        </w:numPr>
+        <w:tabs>
+          <w:tab w:leader="none" w:pos="1414" w:val="left"/>
+        </w:tabs>
+        <w:spacing w:after="0" w:before="0"/>
+        <w:ind w:hanging="283" w:left="1414" w:right="0"/>
+      </w:pPr>
+      <w:r>
+        <w:rPr/>
+        <w:t>c. shall only release a player if:</w:t>
+      </w:r>
+    </w:p>
+    <w:p>
+      <w:pPr>
+        <w:pStyle w:val="style17"/>
+        <w:numPr>
+          <w:ilvl w:val="2"/>
+          <w:numId w:val="3"/>
+        </w:numPr>
+        <w:tabs>
+          <w:tab w:leader="none" w:pos="2121" w:val="left"/>
+        </w:tabs>
+        <w:spacing w:after="0" w:before="0"/>
+        <w:ind w:hanging="283" w:left="2121" w:right="0"/>
+      </w:pPr>
+      <w:r>
+        <w:rPr/>
+        <w:t xml:space="preserve">i. The player pays the fine to the bank. </w:t>
+      </w:r>
+    </w:p>
+    <w:p>
+      <w:pPr>
+        <w:pStyle w:val="style17"/>
+        <w:numPr>
+          <w:ilvl w:val="2"/>
+          <w:numId w:val="3"/>
+        </w:numPr>
+        <w:tabs>
+          <w:tab w:leader="none" w:pos="2121" w:val="left"/>
+        </w:tabs>
+        <w:spacing w:after="0" w:before="0"/>
+        <w:ind w:hanging="283" w:left="2121" w:right="0"/>
+      </w:pPr>
+      <w:r>
+        <w:rPr/>
+        <w:t xml:space="preserve">ii. The player rolls doubles. </w:t>
+      </w:r>
+    </w:p>
+    <w:p>
+      <w:pPr>
+        <w:pStyle w:val="style17"/>
+        <w:numPr>
+          <w:ilvl w:val="2"/>
+          <w:numId w:val="3"/>
+        </w:numPr>
+        <w:tabs>
+          <w:tab w:leader="none" w:pos="2121" w:val="left"/>
+        </w:tabs>
+        <w:spacing w:after="0" w:before="0"/>
+        <w:ind w:hanging="283" w:left="2121" w:right="0"/>
+      </w:pPr>
+      <w:r>
+        <w:rPr/>
+        <w:t xml:space="preserve">iii. After a set number of unsuccessful rolls, the player must pay a set amount of game money to the bank and be released. </w:t>
+      </w:r>
+    </w:p>
+    <w:p>
+      <w:pPr>
+        <w:pStyle w:val="style17"/>
+        <w:numPr>
+          <w:ilvl w:val="2"/>
+          <w:numId w:val="3"/>
+        </w:numPr>
+        <w:tabs>
+          <w:tab w:leader="none" w:pos="2121" w:val="left"/>
+        </w:tabs>
+        <w:spacing w:after="0" w:before="0"/>
+        <w:ind w:hanging="283" w:left="2121" w:right="0"/>
+      </w:pPr>
+      <w:r>
+        <w:rPr/>
+        <w:t xml:space="preserve">iv. The player uses a "Get Out of Jail Free" Chance or CommunityChest card. </w:t>
+      </w:r>
+    </w:p>
+    <w:p>
+      <w:pPr>
+        <w:pStyle w:val="style17"/>
+        <w:numPr>
+          <w:ilvl w:val="0"/>
+          <w:numId w:val="3"/>
+        </w:numPr>
+        <w:tabs>
+          <w:tab w:leader="none" w:pos="707" w:val="left"/>
+          <w:tab w:leader="none" w:pos="709" w:val="left"/>
+        </w:tabs>
+        <w:spacing w:after="0" w:before="0"/>
+        <w:ind w:hanging="283" w:left="707" w:right="0"/>
+      </w:pPr>
+      <w:r>
+        <w:rPr/>
+        <w:t>G-17. A player may be sent to jail if:</w:t>
+      </w:r>
+    </w:p>
+    <w:p>
+      <w:pPr>
+        <w:pStyle w:val="style17"/>
+        <w:numPr>
+          <w:ilvl w:val="1"/>
+          <w:numId w:val="3"/>
+        </w:numPr>
+        <w:tabs>
+          <w:tab w:leader="none" w:pos="1414" w:val="left"/>
+        </w:tabs>
+        <w:spacing w:after="0" w:before="0"/>
+        <w:ind w:hanging="283" w:left="1414" w:right="0"/>
+      </w:pPr>
+      <w:r>
+        <w:rPr/>
+        <w:t xml:space="preserve">a. the player lands on the "Go to Jail" ActionSpace. The player shall not collect the game money usually associated with passing the "GO" ActionSpace. </w:t>
+      </w:r>
+    </w:p>
+    <w:p>
+      <w:pPr>
+        <w:pStyle w:val="style17"/>
+        <w:numPr>
+          <w:ilvl w:val="1"/>
+          <w:numId w:val="3"/>
+        </w:numPr>
+        <w:tabs>
+          <w:tab w:leader="none" w:pos="1414" w:val="left"/>
+        </w:tabs>
+        <w:ind w:hanging="283" w:left="1414" w:right="0"/>
+      </w:pPr>
+      <w:r>
+        <w:rPr/>
+        <w:t xml:space="preserve">b. a "Chance" or "CommunityChest" card instructs the user to go to jail. </w:t>
+      </w:r>
+    </w:p>
+    <w:p>
+      <w:pPr>
+        <w:pStyle w:val="style2"/>
+      </w:pPr>
+      <w:r>
+        <w:rPr/>
+        <w:t>Other Requirements</w:t>
+      </w:r>
+    </w:p>
+    <w:p>
+      <w:pPr>
+        <w:pStyle w:val="style17"/>
+      </w:pPr>
+      <w:r>
+        <w:rPr/>
+        <w:t>None.</w:t>
+      </w:r>
+    </w:p>
+    <w:p>
+      <w:pPr>
+        <w:pStyle w:val="style0"/>
+      </w:pPr>
+      <w:r>
+        <w:rPr/>
+      </w:r>
+    </w:p>
     <w:sectPr>
       <w:type w:val="nextPage"/>
       <w:pgSz w:h="16838" w:w="11906"/>
@@ -2366,6 +3405,553 @@
     </w:sectPr>
   </w:body>
 </w:document>
+</file>
+
+<file path=word/numbering.xml><?xml version="1.0" encoding="utf-8"?>
+<w:numbering xmlns:w="http://schemas.openxmlformats.org/wordprocessingml/2006/main">
+  <w:abstractNum w:abstractNumId="1">
+    <w:lvl w:ilvl="0">
+      <w:start w:val="1"/>
+      <w:numFmt w:val="bullet"/>
+      <w:lvlText w:val=""/>
+      <w:lvlJc w:val="left"/>
+      <w:pPr>
+        <w:tabs>
+          <w:tab w:pos="707" w:val="num"/>
+        </w:tabs>
+        <w:ind w:hanging="283" w:left="707"/>
+      </w:pPr>
+      <w:rPr>
+        <w:rFonts w:ascii="Symbol" w:cs="Symbol" w:hAnsi="Symbol" w:hint="default"/>
+      </w:rPr>
+    </w:lvl>
+    <w:lvl w:ilvl="1">
+      <w:start w:val="1"/>
+      <w:numFmt w:val="bullet"/>
+      <w:lvlText w:val=""/>
+      <w:lvlJc w:val="left"/>
+      <w:pPr>
+        <w:tabs>
+          <w:tab w:pos="1414" w:val="num"/>
+        </w:tabs>
+        <w:ind w:hanging="283" w:left="1414"/>
+      </w:pPr>
+      <w:rPr>
+        <w:rFonts w:ascii="Symbol" w:cs="Symbol" w:hAnsi="Symbol" w:hint="default"/>
+      </w:rPr>
+    </w:lvl>
+    <w:lvl w:ilvl="2">
+      <w:start w:val="1"/>
+      <w:numFmt w:val="bullet"/>
+      <w:lvlText w:val=""/>
+      <w:lvlJc w:val="left"/>
+      <w:pPr>
+        <w:tabs>
+          <w:tab w:pos="2121" w:val="num"/>
+        </w:tabs>
+        <w:ind w:hanging="283" w:left="2121"/>
+      </w:pPr>
+      <w:rPr>
+        <w:rFonts w:ascii="Symbol" w:cs="Symbol" w:hAnsi="Symbol" w:hint="default"/>
+      </w:rPr>
+    </w:lvl>
+    <w:lvl w:ilvl="3">
+      <w:start w:val="1"/>
+      <w:numFmt w:val="bullet"/>
+      <w:lvlText w:val=""/>
+      <w:lvlJc w:val="left"/>
+      <w:pPr>
+        <w:tabs>
+          <w:tab w:pos="2828" w:val="num"/>
+        </w:tabs>
+        <w:ind w:hanging="283" w:left="2828"/>
+      </w:pPr>
+      <w:rPr>
+        <w:rFonts w:ascii="Symbol" w:cs="Symbol" w:hAnsi="Symbol" w:hint="default"/>
+      </w:rPr>
+    </w:lvl>
+    <w:lvl w:ilvl="4">
+      <w:start w:val="1"/>
+      <w:numFmt w:val="bullet"/>
+      <w:lvlText w:val=""/>
+      <w:lvlJc w:val="left"/>
+      <w:pPr>
+        <w:tabs>
+          <w:tab w:pos="3535" w:val="num"/>
+        </w:tabs>
+        <w:ind w:hanging="283" w:left="3535"/>
+      </w:pPr>
+      <w:rPr>
+        <w:rFonts w:ascii="Symbol" w:cs="Symbol" w:hAnsi="Symbol" w:hint="default"/>
+      </w:rPr>
+    </w:lvl>
+    <w:lvl w:ilvl="5">
+      <w:start w:val="1"/>
+      <w:numFmt w:val="bullet"/>
+      <w:lvlText w:val=""/>
+      <w:lvlJc w:val="left"/>
+      <w:pPr>
+        <w:tabs>
+          <w:tab w:pos="4242" w:val="num"/>
+        </w:tabs>
+        <w:ind w:hanging="283" w:left="4242"/>
+      </w:pPr>
+      <w:rPr>
+        <w:rFonts w:ascii="Symbol" w:cs="Symbol" w:hAnsi="Symbol" w:hint="default"/>
+      </w:rPr>
+    </w:lvl>
+    <w:lvl w:ilvl="6">
+      <w:start w:val="1"/>
+      <w:numFmt w:val="bullet"/>
+      <w:lvlText w:val=""/>
+      <w:lvlJc w:val="left"/>
+      <w:pPr>
+        <w:tabs>
+          <w:tab w:pos="4949" w:val="num"/>
+        </w:tabs>
+        <w:ind w:hanging="283" w:left="4949"/>
+      </w:pPr>
+      <w:rPr>
+        <w:rFonts w:ascii="Symbol" w:cs="Symbol" w:hAnsi="Symbol" w:hint="default"/>
+      </w:rPr>
+    </w:lvl>
+    <w:lvl w:ilvl="7">
+      <w:start w:val="1"/>
+      <w:numFmt w:val="bullet"/>
+      <w:lvlText w:val=""/>
+      <w:lvlJc w:val="left"/>
+      <w:pPr>
+        <w:tabs>
+          <w:tab w:pos="5656" w:val="num"/>
+        </w:tabs>
+        <w:ind w:hanging="283" w:left="5656"/>
+      </w:pPr>
+      <w:rPr>
+        <w:rFonts w:ascii="Symbol" w:cs="Symbol" w:hAnsi="Symbol" w:hint="default"/>
+      </w:rPr>
+    </w:lvl>
+    <w:lvl w:ilvl="8">
+      <w:start w:val="1"/>
+      <w:numFmt w:val="bullet"/>
+      <w:lvlText w:val=""/>
+      <w:lvlJc w:val="left"/>
+      <w:pPr>
+        <w:tabs>
+          <w:tab w:pos="6363" w:val="num"/>
+        </w:tabs>
+        <w:ind w:hanging="283" w:left="6363"/>
+      </w:pPr>
+      <w:rPr>
+        <w:rFonts w:ascii="Symbol" w:cs="Symbol" w:hAnsi="Symbol" w:hint="default"/>
+      </w:rPr>
+    </w:lvl>
+  </w:abstractNum>
+  <w:abstractNum w:abstractNumId="2">
+    <w:lvl w:ilvl="0">
+      <w:start w:val="1"/>
+      <w:numFmt w:val="bullet"/>
+      <w:lvlText w:val=""/>
+      <w:lvlJc w:val="left"/>
+      <w:pPr>
+        <w:tabs>
+          <w:tab w:pos="707" w:val="num"/>
+        </w:tabs>
+        <w:ind w:hanging="283" w:left="707"/>
+      </w:pPr>
+      <w:rPr>
+        <w:rFonts w:ascii="Symbol" w:cs="Symbol" w:hAnsi="Symbol" w:hint="default"/>
+      </w:rPr>
+    </w:lvl>
+    <w:lvl w:ilvl="1">
+      <w:start w:val="1"/>
+      <w:numFmt w:val="bullet"/>
+      <w:lvlText w:val=""/>
+      <w:lvlJc w:val="left"/>
+      <w:pPr>
+        <w:tabs>
+          <w:tab w:pos="1414" w:val="num"/>
+        </w:tabs>
+        <w:ind w:hanging="283" w:left="1414"/>
+      </w:pPr>
+      <w:rPr>
+        <w:rFonts w:ascii="Symbol" w:cs="Symbol" w:hAnsi="Symbol" w:hint="default"/>
+      </w:rPr>
+    </w:lvl>
+    <w:lvl w:ilvl="2">
+      <w:start w:val="1"/>
+      <w:numFmt w:val="bullet"/>
+      <w:lvlText w:val=""/>
+      <w:lvlJc w:val="left"/>
+      <w:pPr>
+        <w:tabs>
+          <w:tab w:pos="2121" w:val="num"/>
+        </w:tabs>
+        <w:ind w:hanging="283" w:left="2121"/>
+      </w:pPr>
+      <w:rPr>
+        <w:rFonts w:ascii="Symbol" w:cs="Symbol" w:hAnsi="Symbol" w:hint="default"/>
+      </w:rPr>
+    </w:lvl>
+    <w:lvl w:ilvl="3">
+      <w:start w:val="1"/>
+      <w:numFmt w:val="bullet"/>
+      <w:lvlText w:val=""/>
+      <w:lvlJc w:val="left"/>
+      <w:pPr>
+        <w:tabs>
+          <w:tab w:pos="2828" w:val="num"/>
+        </w:tabs>
+        <w:ind w:hanging="283" w:left="2828"/>
+      </w:pPr>
+      <w:rPr>
+        <w:rFonts w:ascii="Symbol" w:cs="Symbol" w:hAnsi="Symbol" w:hint="default"/>
+      </w:rPr>
+    </w:lvl>
+    <w:lvl w:ilvl="4">
+      <w:start w:val="1"/>
+      <w:numFmt w:val="bullet"/>
+      <w:lvlText w:val=""/>
+      <w:lvlJc w:val="left"/>
+      <w:pPr>
+        <w:tabs>
+          <w:tab w:pos="3535" w:val="num"/>
+        </w:tabs>
+        <w:ind w:hanging="283" w:left="3535"/>
+      </w:pPr>
+      <w:rPr>
+        <w:rFonts w:ascii="Symbol" w:cs="Symbol" w:hAnsi="Symbol" w:hint="default"/>
+      </w:rPr>
+    </w:lvl>
+    <w:lvl w:ilvl="5">
+      <w:start w:val="1"/>
+      <w:numFmt w:val="bullet"/>
+      <w:lvlText w:val=""/>
+      <w:lvlJc w:val="left"/>
+      <w:pPr>
+        <w:tabs>
+          <w:tab w:pos="4242" w:val="num"/>
+        </w:tabs>
+        <w:ind w:hanging="283" w:left="4242"/>
+      </w:pPr>
+      <w:rPr>
+        <w:rFonts w:ascii="Symbol" w:cs="Symbol" w:hAnsi="Symbol" w:hint="default"/>
+      </w:rPr>
+    </w:lvl>
+    <w:lvl w:ilvl="6">
+      <w:start w:val="1"/>
+      <w:numFmt w:val="bullet"/>
+      <w:lvlText w:val=""/>
+      <w:lvlJc w:val="left"/>
+      <w:pPr>
+        <w:tabs>
+          <w:tab w:pos="4949" w:val="num"/>
+        </w:tabs>
+        <w:ind w:hanging="283" w:left="4949"/>
+      </w:pPr>
+      <w:rPr>
+        <w:rFonts w:ascii="Symbol" w:cs="Symbol" w:hAnsi="Symbol" w:hint="default"/>
+      </w:rPr>
+    </w:lvl>
+    <w:lvl w:ilvl="7">
+      <w:start w:val="1"/>
+      <w:numFmt w:val="bullet"/>
+      <w:lvlText w:val=""/>
+      <w:lvlJc w:val="left"/>
+      <w:pPr>
+        <w:tabs>
+          <w:tab w:pos="5656" w:val="num"/>
+        </w:tabs>
+        <w:ind w:hanging="283" w:left="5656"/>
+      </w:pPr>
+      <w:rPr>
+        <w:rFonts w:ascii="Symbol" w:cs="Symbol" w:hAnsi="Symbol" w:hint="default"/>
+      </w:rPr>
+    </w:lvl>
+    <w:lvl w:ilvl="8">
+      <w:start w:val="1"/>
+      <w:numFmt w:val="bullet"/>
+      <w:lvlText w:val=""/>
+      <w:lvlJc w:val="left"/>
+      <w:pPr>
+        <w:tabs>
+          <w:tab w:pos="6363" w:val="num"/>
+        </w:tabs>
+        <w:ind w:hanging="283" w:left="6363"/>
+      </w:pPr>
+      <w:rPr>
+        <w:rFonts w:ascii="Symbol" w:cs="Symbol" w:hAnsi="Symbol" w:hint="default"/>
+      </w:rPr>
+    </w:lvl>
+  </w:abstractNum>
+  <w:abstractNum w:abstractNumId="3">
+    <w:lvl w:ilvl="0">
+      <w:start w:val="1"/>
+      <w:numFmt w:val="bullet"/>
+      <w:lvlText w:val=""/>
+      <w:lvlJc w:val="left"/>
+      <w:pPr>
+        <w:tabs>
+          <w:tab w:pos="707" w:val="num"/>
+        </w:tabs>
+        <w:ind w:hanging="283" w:left="707"/>
+      </w:pPr>
+      <w:rPr>
+        <w:rFonts w:ascii="Symbol" w:cs="Symbol" w:hAnsi="Symbol" w:hint="default"/>
+      </w:rPr>
+    </w:lvl>
+    <w:lvl w:ilvl="1">
+      <w:start w:val="1"/>
+      <w:numFmt w:val="bullet"/>
+      <w:lvlText w:val=""/>
+      <w:lvlJc w:val="left"/>
+      <w:pPr>
+        <w:tabs>
+          <w:tab w:pos="1414" w:val="num"/>
+        </w:tabs>
+        <w:ind w:hanging="283" w:left="1414"/>
+      </w:pPr>
+      <w:rPr>
+        <w:rFonts w:ascii="Symbol" w:cs="Symbol" w:hAnsi="Symbol" w:hint="default"/>
+      </w:rPr>
+    </w:lvl>
+    <w:lvl w:ilvl="2">
+      <w:start w:val="1"/>
+      <w:numFmt w:val="bullet"/>
+      <w:lvlText w:val=""/>
+      <w:lvlJc w:val="left"/>
+      <w:pPr>
+        <w:tabs>
+          <w:tab w:pos="2121" w:val="num"/>
+        </w:tabs>
+        <w:ind w:hanging="283" w:left="2121"/>
+      </w:pPr>
+      <w:rPr>
+        <w:rFonts w:ascii="Symbol" w:cs="Symbol" w:hAnsi="Symbol" w:hint="default"/>
+      </w:rPr>
+    </w:lvl>
+    <w:lvl w:ilvl="3">
+      <w:start w:val="1"/>
+      <w:numFmt w:val="bullet"/>
+      <w:lvlText w:val=""/>
+      <w:lvlJc w:val="left"/>
+      <w:pPr>
+        <w:tabs>
+          <w:tab w:pos="2828" w:val="num"/>
+        </w:tabs>
+        <w:ind w:hanging="283" w:left="2828"/>
+      </w:pPr>
+      <w:rPr>
+        <w:rFonts w:ascii="Symbol" w:cs="Symbol" w:hAnsi="Symbol" w:hint="default"/>
+      </w:rPr>
+    </w:lvl>
+    <w:lvl w:ilvl="4">
+      <w:start w:val="1"/>
+      <w:numFmt w:val="bullet"/>
+      <w:lvlText w:val=""/>
+      <w:lvlJc w:val="left"/>
+      <w:pPr>
+        <w:tabs>
+          <w:tab w:pos="3535" w:val="num"/>
+        </w:tabs>
+        <w:ind w:hanging="283" w:left="3535"/>
+      </w:pPr>
+      <w:rPr>
+        <w:rFonts w:ascii="Symbol" w:cs="Symbol" w:hAnsi="Symbol" w:hint="default"/>
+      </w:rPr>
+    </w:lvl>
+    <w:lvl w:ilvl="5">
+      <w:start w:val="1"/>
+      <w:numFmt w:val="bullet"/>
+      <w:lvlText w:val=""/>
+      <w:lvlJc w:val="left"/>
+      <w:pPr>
+        <w:tabs>
+          <w:tab w:pos="4242" w:val="num"/>
+        </w:tabs>
+        <w:ind w:hanging="283" w:left="4242"/>
+      </w:pPr>
+      <w:rPr>
+        <w:rFonts w:ascii="Symbol" w:cs="Symbol" w:hAnsi="Symbol" w:hint="default"/>
+      </w:rPr>
+    </w:lvl>
+    <w:lvl w:ilvl="6">
+      <w:start w:val="1"/>
+      <w:numFmt w:val="bullet"/>
+      <w:lvlText w:val=""/>
+      <w:lvlJc w:val="left"/>
+      <w:pPr>
+        <w:tabs>
+          <w:tab w:pos="4949" w:val="num"/>
+        </w:tabs>
+        <w:ind w:hanging="283" w:left="4949"/>
+      </w:pPr>
+      <w:rPr>
+        <w:rFonts w:ascii="Symbol" w:cs="Symbol" w:hAnsi="Symbol" w:hint="default"/>
+      </w:rPr>
+    </w:lvl>
+    <w:lvl w:ilvl="7">
+      <w:start w:val="1"/>
+      <w:numFmt w:val="bullet"/>
+      <w:lvlText w:val=""/>
+      <w:lvlJc w:val="left"/>
+      <w:pPr>
+        <w:tabs>
+          <w:tab w:pos="5656" w:val="num"/>
+        </w:tabs>
+        <w:ind w:hanging="283" w:left="5656"/>
+      </w:pPr>
+      <w:rPr>
+        <w:rFonts w:ascii="Symbol" w:cs="Symbol" w:hAnsi="Symbol" w:hint="default"/>
+      </w:rPr>
+    </w:lvl>
+    <w:lvl w:ilvl="8">
+      <w:start w:val="1"/>
+      <w:numFmt w:val="bullet"/>
+      <w:lvlText w:val=""/>
+      <w:lvlJc w:val="left"/>
+      <w:pPr>
+        <w:tabs>
+          <w:tab w:pos="6363" w:val="num"/>
+        </w:tabs>
+        <w:ind w:hanging="283" w:left="6363"/>
+      </w:pPr>
+      <w:rPr>
+        <w:rFonts w:ascii="Symbol" w:cs="Symbol" w:hAnsi="Symbol" w:hint="default"/>
+      </w:rPr>
+    </w:lvl>
+  </w:abstractNum>
+  <w:abstractNum w:abstractNumId="4">
+    <w:lvl w:ilvl="0">
+      <w:start w:val="1"/>
+      <w:numFmt w:val="none"/>
+      <w:suff w:val="nothing"/>
+      <w:lvlText w:val=""/>
+      <w:lvlJc w:val="left"/>
+      <w:pPr>
+        <w:tabs>
+          <w:tab w:pos="432" w:val="num"/>
+        </w:tabs>
+        <w:ind w:hanging="432" w:left="432"/>
+      </w:pPr>
+    </w:lvl>
+    <w:lvl w:ilvl="1">
+      <w:start w:val="1"/>
+      <w:numFmt w:val="none"/>
+      <w:suff w:val="nothing"/>
+      <w:lvlText w:val=""/>
+      <w:lvlJc w:val="left"/>
+      <w:pPr>
+        <w:tabs>
+          <w:tab w:pos="576" w:val="num"/>
+        </w:tabs>
+        <w:ind w:hanging="576" w:left="576"/>
+      </w:pPr>
+    </w:lvl>
+    <w:lvl w:ilvl="2">
+      <w:start w:val="1"/>
+      <w:numFmt w:val="none"/>
+      <w:suff w:val="nothing"/>
+      <w:lvlText w:val=""/>
+      <w:lvlJc w:val="left"/>
+      <w:pPr>
+        <w:tabs>
+          <w:tab w:pos="720" w:val="num"/>
+        </w:tabs>
+        <w:ind w:hanging="720" w:left="720"/>
+      </w:pPr>
+    </w:lvl>
+    <w:lvl w:ilvl="3">
+      <w:start w:val="1"/>
+      <w:numFmt w:val="none"/>
+      <w:suff w:val="nothing"/>
+      <w:lvlText w:val=""/>
+      <w:lvlJc w:val="left"/>
+      <w:pPr>
+        <w:tabs>
+          <w:tab w:pos="864" w:val="num"/>
+        </w:tabs>
+        <w:ind w:hanging="864" w:left="864"/>
+      </w:pPr>
+    </w:lvl>
+    <w:lvl w:ilvl="4">
+      <w:start w:val="1"/>
+      <w:numFmt w:val="none"/>
+      <w:suff w:val="nothing"/>
+      <w:lvlText w:val=""/>
+      <w:lvlJc w:val="left"/>
+      <w:pPr>
+        <w:tabs>
+          <w:tab w:pos="1008" w:val="num"/>
+        </w:tabs>
+        <w:ind w:hanging="1008" w:left="1008"/>
+      </w:pPr>
+    </w:lvl>
+    <w:lvl w:ilvl="5">
+      <w:start w:val="1"/>
+      <w:numFmt w:val="none"/>
+      <w:suff w:val="nothing"/>
+      <w:lvlText w:val=""/>
+      <w:lvlJc w:val="left"/>
+      <w:pPr>
+        <w:tabs>
+          <w:tab w:pos="1152" w:val="num"/>
+        </w:tabs>
+        <w:ind w:hanging="1152" w:left="1152"/>
+      </w:pPr>
+    </w:lvl>
+    <w:lvl w:ilvl="6">
+      <w:start w:val="1"/>
+      <w:numFmt w:val="none"/>
+      <w:suff w:val="nothing"/>
+      <w:lvlText w:val=""/>
+      <w:lvlJc w:val="left"/>
+      <w:pPr>
+        <w:tabs>
+          <w:tab w:pos="1296" w:val="num"/>
+        </w:tabs>
+        <w:ind w:hanging="1296" w:left="1296"/>
+      </w:pPr>
+    </w:lvl>
+    <w:lvl w:ilvl="7">
+      <w:start w:val="1"/>
+      <w:numFmt w:val="none"/>
+      <w:suff w:val="nothing"/>
+      <w:lvlText w:val=""/>
+      <w:lvlJc w:val="left"/>
+      <w:pPr>
+        <w:tabs>
+          <w:tab w:pos="1440" w:val="num"/>
+        </w:tabs>
+        <w:ind w:hanging="1440" w:left="1440"/>
+      </w:pPr>
+    </w:lvl>
+    <w:lvl w:ilvl="8">
+      <w:start w:val="1"/>
+      <w:numFmt w:val="none"/>
+      <w:suff w:val="nothing"/>
+      <w:lvlText w:val=""/>
+      <w:lvlJc w:val="left"/>
+      <w:pPr>
+        <w:tabs>
+          <w:tab w:pos="1584" w:val="num"/>
+        </w:tabs>
+        <w:ind w:hanging="1584" w:left="1584"/>
+      </w:pPr>
+    </w:lvl>
+  </w:abstractNum>
+  <w:num w:numId="1">
+    <w:abstractNumId w:val="1"/>
+  </w:num>
+  <w:num w:numId="2">
+    <w:abstractNumId w:val="2"/>
+  </w:num>
+  <w:num w:numId="3">
+    <w:abstractNumId w:val="3"/>
+  </w:num>
+  <w:num w:numId="4">
+    <w:abstractNumId w:val="4"/>
+  </w:num>
+</w:numbering>
 </file>
 
 <file path=word/styles.xml><?xml version="1.0" encoding="utf-8"?>
@@ -2388,10 +3974,47 @@
       <w:lang w:bidi="hi-IN" w:eastAsia="zh-CN" w:val="en-US"/>
     </w:rPr>
   </w:style>
-  <w:style w:styleId="style15" w:type="paragraph">
+  <w:style w:styleId="style1" w:type="paragraph">
+    <w:name w:val="Heading 1"/>
+    <w:basedOn w:val="style16"/>
+    <w:next w:val="style17"/>
+    <w:pPr>
+      <w:outlineLvl w:val="0"/>
+    </w:pPr>
+    <w:rPr>
+      <w:rFonts w:ascii="Times New Roman" w:cs="DejaVu Sans Condensed" w:eastAsia="DejaVu Sans Condensed" w:hAnsi="Times New Roman"/>
+      <w:b/>
+      <w:bCs/>
+      <w:sz w:val="48"/>
+      <w:szCs w:val="48"/>
+    </w:rPr>
+  </w:style>
+  <w:style w:styleId="style2" w:type="paragraph">
+    <w:name w:val="Heading 2"/>
+    <w:basedOn w:val="style16"/>
+    <w:next w:val="style17"/>
+    <w:pPr>
+      <w:outlineLvl w:val="1"/>
+    </w:pPr>
+    <w:rPr>
+      <w:rFonts w:ascii="Times New Roman" w:cs="DejaVu Sans Condensed" w:eastAsia="DejaVu Sans Condensed" w:hAnsi="Times New Roman"/>
+      <w:b/>
+      <w:bCs/>
+      <w:sz w:val="36"/>
+      <w:szCs w:val="36"/>
+    </w:rPr>
+  </w:style>
+  <w:style w:styleId="style15" w:type="character">
+    <w:name w:val="Bullets"/>
+    <w:next w:val="style15"/>
+    <w:rPr>
+      <w:rFonts w:ascii="OpenSymbol" w:cs="OpenSymbol" w:eastAsia="OpenSymbol" w:hAnsi="OpenSymbol"/>
+    </w:rPr>
+  </w:style>
+  <w:style w:styleId="style16" w:type="paragraph">
     <w:name w:val="Heading"/>
     <w:basedOn w:val="style0"/>
-    <w:next w:val="style16"/>
+    <w:next w:val="style17"/>
     <w:pPr>
       <w:keepNext/>
       <w:spacing w:after="120" w:before="240"/>
@@ -2402,26 +4025,26 @@
       <w:szCs w:val="28"/>
     </w:rPr>
   </w:style>
-  <w:style w:styleId="style16" w:type="paragraph">
+  <w:style w:styleId="style17" w:type="paragraph">
     <w:name w:val="Text body"/>
     <w:basedOn w:val="style0"/>
-    <w:next w:val="style16"/>
+    <w:next w:val="style17"/>
     <w:pPr>
       <w:spacing w:after="120" w:before="0"/>
     </w:pPr>
     <w:rPr/>
   </w:style>
-  <w:style w:styleId="style17" w:type="paragraph">
+  <w:style w:styleId="style18" w:type="paragraph">
     <w:name w:val="List"/>
-    <w:basedOn w:val="style16"/>
-    <w:next w:val="style17"/>
+    <w:basedOn w:val="style17"/>
+    <w:next w:val="style18"/>
     <w:pPr/>
     <w:rPr/>
   </w:style>
-  <w:style w:styleId="style18" w:type="paragraph">
+  <w:style w:styleId="style19" w:type="paragraph">
     <w:name w:val="Caption"/>
     <w:basedOn w:val="style0"/>
-    <w:next w:val="style18"/>
+    <w:next w:val="style19"/>
     <w:pPr>
       <w:suppressLineNumbers/>
       <w:spacing w:after="120" w:before="120"/>
@@ -2433,19 +4056,19 @@
       <w:szCs w:val="24"/>
     </w:rPr>
   </w:style>
-  <w:style w:styleId="style19" w:type="paragraph">
+  <w:style w:styleId="style20" w:type="paragraph">
     <w:name w:val="Index"/>
     <w:basedOn w:val="style0"/>
-    <w:next w:val="style19"/>
+    <w:next w:val="style20"/>
     <w:pPr>
       <w:suppressLineNumbers/>
     </w:pPr>
     <w:rPr/>
   </w:style>
-  <w:style w:styleId="style20" w:type="paragraph">
+  <w:style w:styleId="style21" w:type="paragraph">
     <w:name w:val="List Paragraph"/>
     <w:basedOn w:val="style0"/>
-    <w:next w:val="style20"/>
+    <w:next w:val="style21"/>
     <w:pPr>
       <w:ind w:hanging="0" w:left="720" w:right="0"/>
     </w:pPr>

</xml_diff>